<commit_message>
debug through the case of another monitor case
</commit_message>
<xml_diff>
--- a/documents/UseCaseAnalysis.docx
+++ b/documents/UseCaseAnalysis.docx
@@ -1785,10 +1785,7 @@
       </w:r>
       <w:proofErr w:type="spellStart"/>
       <w:r>
-        <w:t>log.fil</w:t>
-      </w:r>
-      <w:r>
-        <w:t>e</w:t>
+        <w:t>log.file</w:t>
       </w:r>
       <w:proofErr w:type="spellEnd"/>
     </w:p>
@@ -1850,18 +1847,88 @@
           </wp:inline>
         </w:drawing>
       </w:r>
+    </w:p>
+    <w:p>
+      <w:pPr>
+        <w:pStyle w:val="ListParagraph"/>
+      </w:pPr>
+    </w:p>
+    <w:p>
+      <w:pPr>
+        <w:pStyle w:val="ListParagraph"/>
+      </w:pPr>
+    </w:p>
+    <w:p>
+      <w:pPr>
+        <w:pStyle w:val="ListParagraph"/>
+      </w:pPr>
+      <w:r>
+        <w:t xml:space="preserve">if you </w:t>
+      </w:r>
+      <w:r>
+        <w:t xml:space="preserve">meet the problem of not finding </w:t>
+      </w:r>
+      <w:r>
+        <w:t>command "</w:t>
+      </w:r>
+      <w:proofErr w:type="spellStart"/>
+      <w:r>
+        <w:t>adb</w:t>
+      </w:r>
+      <w:proofErr w:type="spellEnd"/>
+      <w:r>
+        <w:t xml:space="preserve">”, please find </w:t>
+      </w:r>
+      <w:r>
+        <w:t>and add the path to environmental variables.</w:t>
+      </w:r>
+    </w:p>
+    <w:p>
+      <w:pPr>
+        <w:pStyle w:val="ListParagraph"/>
+      </w:pPr>
+      <w:r>
+        <w:rPr>
+          <w:noProof/>
+        </w:rPr>
+        <w:drawing>
+          <wp:inline distT="0" distB="0" distL="0" distR="0" wp14:anchorId="37089F1C" wp14:editId="330E1867">
+            <wp:extent cx="5336102" cy="3017520"/>
+            <wp:effectExtent l="0" t="0" r="0" b="0"/>
+            <wp:docPr id="6" name="Picture 6"/>
+            <wp:cNvGraphicFramePr>
+              <a:graphicFrameLocks xmlns:a="http://schemas.openxmlformats.org/drawingml/2006/main" noChangeAspect="1"/>
+            </wp:cNvGraphicFramePr>
+            <a:graphic xmlns:a="http://schemas.openxmlformats.org/drawingml/2006/main">
+              <a:graphicData uri="http://schemas.openxmlformats.org/drawingml/2006/picture">
+                <pic:pic xmlns:pic="http://schemas.openxmlformats.org/drawingml/2006/picture">
+                  <pic:nvPicPr>
+                    <pic:cNvPr id="1" name=""/>
+                    <pic:cNvPicPr/>
+                  </pic:nvPicPr>
+                  <pic:blipFill>
+                    <a:blip r:embed="rId23"/>
+                    <a:stretch>
+                      <a:fillRect/>
+                    </a:stretch>
+                  </pic:blipFill>
+                  <pic:spPr>
+                    <a:xfrm>
+                      <a:off x="0" y="0"/>
+                      <a:ext cx="5344512" cy="3022276"/>
+                    </a:xfrm>
+                    <a:prstGeom prst="rect">
+                      <a:avLst/>
+                    </a:prstGeom>
+                  </pic:spPr>
+                </pic:pic>
+              </a:graphicData>
+            </a:graphic>
+          </wp:inline>
+        </w:drawing>
+      </w:r>
       <w:bookmarkStart w:id="0" w:name="_GoBack"/>
       <w:bookmarkEnd w:id="0"/>
-    </w:p>
-    <w:p>
-      <w:pPr>
-        <w:pStyle w:val="ListParagraph"/>
-      </w:pPr>
-    </w:p>
-    <w:p>
-      <w:pPr>
-        <w:pStyle w:val="ListParagraph"/>
-      </w:pPr>
     </w:p>
     <w:sectPr>
       <w:pgSz w:w="12240" w:h="15840"/>
@@ -3458,7 +3525,7 @@
 </file>
 
 <file path=customXml/itemProps1.xml><?xml version="1.0" encoding="utf-8"?>
-<ds:datastoreItem xmlns:ds="http://schemas.openxmlformats.org/officeDocument/2006/customXml" ds:itemID="{104191B2-A5F1-45E9-86C5-859FD1C1F63D}">
+<ds:datastoreItem xmlns:ds="http://schemas.openxmlformats.org/officeDocument/2006/customXml" ds:itemID="{1C8F0A11-B5E0-4743-B9CF-FF9A2D017BE3}">
   <ds:schemaRefs>
     <ds:schemaRef ds:uri="http://schemas.openxmlformats.org/officeDocument/2006/bibliography"/>
   </ds:schemaRefs>

</xml_diff>

<commit_message>
in the progress of changing the distance measure
</commit_message>
<xml_diff>
--- a/documents/UseCaseAnalysis.docx
+++ b/documents/UseCaseAnalysis.docx
@@ -2052,8 +2052,18 @@
         <w:pStyle w:val="ListParagraph"/>
       </w:pPr>
       <w:r>
-        <w:t>You will find the log in your local drive:</w:t>
-      </w:r>
+        <w:t>Multiple log files would be generated in the /</w:t>
+      </w:r>
+      <w:proofErr w:type="spellStart"/>
+      <w:r>
+        <w:t>SDcard</w:t>
+      </w:r>
+      <w:proofErr w:type="spellEnd"/>
+      <w:r>
+        <w:t xml:space="preserve"> folder, for example:</w:t>
+      </w:r>
+      <w:bookmarkStart w:id="0" w:name="_GoBack"/>
+      <w:bookmarkEnd w:id="0"/>
     </w:p>
     <w:p>
       <w:pPr>
@@ -2070,10 +2080,10 @@
         </w:rPr>
         <w:lastRenderedPageBreak/>
         <w:drawing>
-          <wp:inline distT="0" distB="0" distL="0" distR="0" wp14:anchorId="48977335" wp14:editId="24E2CD68">
-            <wp:extent cx="5943600" cy="2111375"/>
-            <wp:effectExtent l="0" t="0" r="0" b="3175"/>
-            <wp:docPr id="17" name="Picture 17"/>
+          <wp:inline distT="0" distB="0" distL="0" distR="0" wp14:anchorId="7831F33B" wp14:editId="419A8367">
+            <wp:extent cx="5943600" cy="3062605"/>
+            <wp:effectExtent l="0" t="0" r="0" b="4445"/>
+            <wp:docPr id="14" name="Picture 14"/>
             <wp:cNvGraphicFramePr>
               <a:graphicFrameLocks xmlns:a="http://schemas.openxmlformats.org/drawingml/2006/main" noChangeAspect="1"/>
             </wp:cNvGraphicFramePr>
@@ -2093,7 +2103,7 @@
                   <pic:spPr>
                     <a:xfrm>
                       <a:off x="0" y="0"/>
-                      <a:ext cx="5943600" cy="2111375"/>
+                      <a:ext cx="5943600" cy="3062605"/>
                     </a:xfrm>
                     <a:prstGeom prst="rect">
                       <a:avLst/>
@@ -2116,24 +2126,7 @@
         <w:pStyle w:val="ListParagraph"/>
       </w:pPr>
       <w:r>
-        <w:t xml:space="preserve">if you </w:t>
-      </w:r>
-      <w:r>
-        <w:t xml:space="preserve">meet the problem of not finding </w:t>
-      </w:r>
-      <w:r>
-        <w:t>command "</w:t>
-      </w:r>
-      <w:proofErr w:type="spellStart"/>
-      <w:r>
-        <w:t>adb</w:t>
-      </w:r>
-      <w:proofErr w:type="spellEnd"/>
-      <w:r>
-        <w:t xml:space="preserve">”, please find </w:t>
-      </w:r>
-      <w:r>
-        <w:t>and add the path to environmental variables.</w:t>
+        <w:t>You will find the log in your local drive:</w:t>
       </w:r>
     </w:p>
     <w:p>
@@ -2150,10 +2143,10 @@
           <w:noProof/>
         </w:rPr>
         <w:drawing>
-          <wp:inline distT="0" distB="0" distL="0" distR="0" wp14:anchorId="37089F1C" wp14:editId="330E1867">
-            <wp:extent cx="5336102" cy="3017520"/>
-            <wp:effectExtent l="0" t="0" r="0" b="0"/>
-            <wp:docPr id="6" name="Picture 6"/>
+          <wp:inline distT="0" distB="0" distL="0" distR="0" wp14:anchorId="48977335" wp14:editId="24E2CD68">
+            <wp:extent cx="5943600" cy="2111375"/>
+            <wp:effectExtent l="0" t="0" r="0" b="3175"/>
+            <wp:docPr id="17" name="Picture 17"/>
             <wp:cNvGraphicFramePr>
               <a:graphicFrameLocks xmlns:a="http://schemas.openxmlformats.org/drawingml/2006/main" noChangeAspect="1"/>
             </wp:cNvGraphicFramePr>
@@ -2173,6 +2166,87 @@
                   <pic:spPr>
                     <a:xfrm>
                       <a:off x="0" y="0"/>
+                      <a:ext cx="5943600" cy="2111375"/>
+                    </a:xfrm>
+                    <a:prstGeom prst="rect">
+                      <a:avLst/>
+                    </a:prstGeom>
+                  </pic:spPr>
+                </pic:pic>
+              </a:graphicData>
+            </a:graphic>
+          </wp:inline>
+        </w:drawing>
+      </w:r>
+    </w:p>
+    <w:p>
+      <w:pPr>
+        <w:pStyle w:val="ListParagraph"/>
+      </w:pPr>
+    </w:p>
+    <w:p>
+      <w:pPr>
+        <w:pStyle w:val="ListParagraph"/>
+      </w:pPr>
+      <w:r>
+        <w:t xml:space="preserve">if you </w:t>
+      </w:r>
+      <w:r>
+        <w:t xml:space="preserve">meet the problem of not finding </w:t>
+      </w:r>
+      <w:r>
+        <w:t>command "</w:t>
+      </w:r>
+      <w:proofErr w:type="spellStart"/>
+      <w:r>
+        <w:t>adb</w:t>
+      </w:r>
+      <w:proofErr w:type="spellEnd"/>
+      <w:r>
+        <w:t xml:space="preserve">”, please find </w:t>
+      </w:r>
+      <w:r>
+        <w:t>and add the path to environmental variables.</w:t>
+      </w:r>
+    </w:p>
+    <w:p>
+      <w:pPr>
+        <w:pStyle w:val="ListParagraph"/>
+      </w:pPr>
+    </w:p>
+    <w:p>
+      <w:pPr>
+        <w:pStyle w:val="ListParagraph"/>
+      </w:pPr>
+      <w:r>
+        <w:rPr>
+          <w:noProof/>
+        </w:rPr>
+        <w:lastRenderedPageBreak/>
+        <w:drawing>
+          <wp:inline distT="0" distB="0" distL="0" distR="0" wp14:anchorId="37089F1C" wp14:editId="330E1867">
+            <wp:extent cx="5336102" cy="3017520"/>
+            <wp:effectExtent l="0" t="0" r="0" b="0"/>
+            <wp:docPr id="6" name="Picture 6"/>
+            <wp:cNvGraphicFramePr>
+              <a:graphicFrameLocks xmlns:a="http://schemas.openxmlformats.org/drawingml/2006/main" noChangeAspect="1"/>
+            </wp:cNvGraphicFramePr>
+            <a:graphic xmlns:a="http://schemas.openxmlformats.org/drawingml/2006/main">
+              <a:graphicData uri="http://schemas.openxmlformats.org/drawingml/2006/picture">
+                <pic:pic xmlns:pic="http://schemas.openxmlformats.org/drawingml/2006/picture">
+                  <pic:nvPicPr>
+                    <pic:cNvPr id="1" name=""/>
+                    <pic:cNvPicPr/>
+                  </pic:nvPicPr>
+                  <pic:blipFill>
+                    <a:blip r:embed="rId26"/>
+                    <a:stretch>
+                      <a:fillRect/>
+                    </a:stretch>
+                  </pic:blipFill>
+                  <pic:spPr>
+                    <a:xfrm>
+                      <a:off x="0" y="0"/>
                       <a:ext cx="5344512" cy="3022276"/>
                     </a:xfrm>
                     <a:prstGeom prst="rect">
@@ -2220,7 +2294,7 @@
       <w:pPr>
         <w:pStyle w:val="ListParagraph"/>
       </w:pPr>
-      <w:hyperlink r:id="rId26" w:history="1">
+      <w:hyperlink r:id="rId27" w:history="1">
         <w:r>
           <w:rPr>
             <w:rStyle w:val="Hyperlink"/>
@@ -2251,7 +2325,7 @@
       <w:pPr>
         <w:pStyle w:val="ListParagraph"/>
       </w:pPr>
-      <w:hyperlink r:id="rId27" w:history="1">
+      <w:hyperlink r:id="rId28" w:history="1">
         <w:r>
           <w:rPr>
             <w:rStyle w:val="Hyperlink"/>
@@ -2264,8 +2338,6 @@
       <w:pPr>
         <w:pStyle w:val="ListParagraph"/>
       </w:pPr>
-      <w:bookmarkStart w:id="0" w:name="_GoBack"/>
-      <w:bookmarkEnd w:id="0"/>
     </w:p>
     <w:sectPr>
       <w:pgSz w:w="12240" w:h="15840"/>
@@ -3862,7 +3934,7 @@
 </file>
 
 <file path=customXml/itemProps1.xml><?xml version="1.0" encoding="utf-8"?>
-<ds:datastoreItem xmlns:ds="http://schemas.openxmlformats.org/officeDocument/2006/customXml" ds:itemID="{34341BA4-1290-4EA9-A13C-36E89678A601}">
+<ds:datastoreItem xmlns:ds="http://schemas.openxmlformats.org/officeDocument/2006/customXml" ds:itemID="{64F09C58-7F4B-4C75-96EC-898D3433C89C}">
   <ds:schemaRefs>
     <ds:schemaRef ds:uri="http://schemas.openxmlformats.org/officeDocument/2006/bibliography"/>
   </ds:schemaRefs>

</xml_diff>